<commit_message>
dovrebbe funziare tutto :)
e no, non ho sbagliato a scrivere "funzionare", babbo !
</commit_message>
<xml_diff>
--- a/5F/Doc/Analisi funzionale.docx
+++ b/5F/Doc/Analisi funzionale.docx
@@ -160,6 +160,51 @@
           <w:szCs w:val="20"/>
         </w:rPr>
         <w:t>KWh</w:t>
+      </w:r>
+      <w:r>
+        <w:rPr>
+          <w:rFonts w:ascii="Arial" w:eastAsia="Arial" w:hAnsi="Arial" w:cs="Arial"/>
+          <w:sz w:val="20"/>
+          <w:szCs w:val="20"/>
+        </w:rPr>
+        <w:t>.</w:t>
+      </w:r>
+    </w:p>
+    <w:p>
+      <w:pPr>
+        <w:spacing w:line="276" w:lineRule="auto"/>
+        <w:jc w:val="center"/>
+        <w:rPr>
+          <w:rFonts w:ascii="Arial" w:eastAsia="Arial" w:hAnsi="Arial" w:cs="Arial"/>
+          <w:sz w:val="20"/>
+          <w:szCs w:val="20"/>
+        </w:rPr>
+      </w:pPr>
+      <w:r>
+        <w:rPr>
+          <w:rFonts w:ascii="Arial" w:eastAsia="Arial" w:hAnsi="Arial" w:cs="Arial"/>
+          <w:sz w:val="20"/>
+          <w:szCs w:val="20"/>
+        </w:rPr>
+        <w:t xml:space="preserve">Al prezzo totale andranno poi aggiunti 213 </w:t>
+      </w:r>
+      <w:r>
+        <w:rPr>
+          <w:rFonts w:ascii="Arial" w:eastAsia="Arial" w:hAnsi="Arial" w:cs="Arial"/>
+          <w:b/>
+          <w:bCs/>
+          <w:sz w:val="20"/>
+          <w:szCs w:val="20"/>
+        </w:rPr>
+        <w:t>€</w:t>
+      </w:r>
+      <w:r>
+        <w:rPr>
+          <w:rFonts w:ascii="Arial" w:eastAsia="Arial" w:hAnsi="Arial" w:cs="Arial"/>
+          <w:sz w:val="20"/>
+          <w:szCs w:val="20"/>
+        </w:rPr>
+        <w:t xml:space="preserve"> per trovare la bolletta</w:t>
       </w:r>
       <w:r>
         <w:rPr>
@@ -489,6 +534,16 @@
           <w:szCs w:val="20"/>
         </w:rPr>
         <w:t xml:space="preserve">= 3430 </w:t>
+      </w:r>
+      <w:r>
+        <w:rPr>
+          <w:rFonts w:ascii="Arial" w:eastAsia="Arial" w:hAnsi="Arial" w:cs="Arial"/>
+          <w:b/>
+          <w:bCs/>
+          <w:sz w:val="20"/>
+          <w:szCs w:val="20"/>
+        </w:rPr>
+        <w:t>€</w:t>
       </w:r>
     </w:p>
     <w:p>

</xml_diff>